<commit_message>
Update Title on blog post #3
</commit_message>
<xml_diff>
--- a/BlogDrafts/3-LessonsFromSynchronouslyModelCombinedLakePowellLakeMeadSystemWith26ColoradoRiverManagersExperts.docx
+++ b/BlogDrafts/3-LessonsFromSynchronouslyModelCombinedLakePowellLakeMeadSystemWith26ColoradoRiverManagersExperts.docx
@@ -8,52 +8,12 @@
         <w:jc w:val="center"/>
       </w:pPr>
       <w:r>
-        <w:t>Lessons</w:t>
-      </w:r>
-      <w:r>
-        <w:t xml:space="preserve"> </w:t>
-      </w:r>
-      <w:r>
-        <w:t xml:space="preserve">from </w:t>
-      </w:r>
-      <w:r>
-        <w:t>synchronous</w:t>
-      </w:r>
-      <w:r>
-        <w:t>ly</w:t>
-      </w:r>
-      <w:r>
-        <w:t xml:space="preserve"> model</w:t>
-      </w:r>
-      <w:r>
-        <w:t xml:space="preserve">ing flex accounts </w:t>
-      </w:r>
-      <w:r>
-        <w:t>in</w:t>
-      </w:r>
-      <w:r>
-        <w:t xml:space="preserve"> </w:t>
-      </w:r>
-      <w:r>
-        <w:t xml:space="preserve">a </w:t>
-      </w:r>
-      <w:r>
-        <w:t>c</w:t>
-      </w:r>
-      <w:r>
-        <w:t>ombined Lake Powell-Lake Mead system</w:t>
-      </w:r>
-      <w:r>
-        <w:t xml:space="preserve"> </w:t>
-      </w:r>
-      <w:r>
-        <w:t>with 2</w:t>
-      </w:r>
-      <w:r>
-        <w:t>6</w:t>
-      </w:r>
-      <w:r>
-        <w:t xml:space="preserve"> Colorado River managers and experts</w:t>
+        <w:t>Lessons from 26 Colorado River managers and experts experimenting with flex accounts in a combined Lake Powe</w:t>
+      </w:r>
+      <w:bookmarkStart w:id="0" w:name="_GoBack"/>
+      <w:bookmarkEnd w:id="0"/>
+      <w:r>
+        <w:t>ll-Lake Mead system</w:t>
       </w:r>
     </w:p>
     <w:p>
@@ -10659,8 +10619,6 @@
       <w:r>
         <w:t>2</w:t>
       </w:r>
-      <w:bookmarkStart w:id="0" w:name="_GoBack"/>
-      <w:bookmarkEnd w:id="0"/>
       <w:r>
         <w:t>). “</w:t>
       </w:r>

</xml_diff>

<commit_message>
Correct url to new blog
</commit_message>
<xml_diff>
--- a/BlogDrafts/3-LessonsFromSynchronouslyModelCombinedLakePowellLakeMeadSystemWith26ColoradoRiverManagersExperts.docx
+++ b/BlogDrafts/3-LessonsFromSynchronouslyModelCombinedLakePowellLakeMeadSystemWith26ColoradoRiverManagersExperts.docx
@@ -11,17 +11,19 @@
           <w:rPr>
             <w:rStyle w:val="Hyperlink"/>
           </w:rPr>
-          <w:t>https://github.com/dzeke/ColoradoRiverCoding/blob/main/BlogDrafts/3-LessonsFromSynchronouslyModelCombinedLakePowellLakeMeadSystemWith26ColoradoRiverManagersExperts.docx</w:t>
+          <w:t>https://github.com/dzeke/ColoradoRiverCoding/raw/main/BlogDrafts/3-LessonsFromUseGoogleSheetsZoomToDiscussMoreFlexibleSustainableColoradoRiverOperations.docx</w:t>
         </w:r>
       </w:hyperlink>
       <w:r>
         <w:t>.</w:t>
       </w:r>
-    </w:p>
-    <w:p>
+      <w:r>
+        <w:t xml:space="preserve"> </w:t>
+      </w:r>
       <w:bookmarkStart w:id="0" w:name="_GoBack"/>
       <w:bookmarkEnd w:id="0"/>
     </w:p>
+    <w:p/>
     <w:sectPr>
       <w:headerReference w:type="default" r:id="rId8"/>
       <w:footerReference w:type="default" r:id="rId9"/>

</xml_diff>

<commit_message>
Update old draft with correct link
</commit_message>
<xml_diff>
--- a/BlogDrafts/3-LessonsFromSynchronouslyModelCombinedLakePowellLakeMeadSystemWith26ColoradoRiverManagersExperts.docx
+++ b/BlogDrafts/3-LessonsFromSynchronouslyModelCombinedLakePowellLakeMeadSystemWith26ColoradoRiverManagersExperts.docx
@@ -6,27 +6,43 @@
       <w:r>
         <w:t xml:space="preserve">Please find an updated manuscript file at </w:t>
       </w:r>
-      <w:hyperlink r:id="rId7" w:history="1">
-        <w:r>
-          <w:rPr>
-            <w:rStyle w:val="Hyperlink"/>
-          </w:rPr>
-          <w:t>https://github.com/dzeke/ColoradoRiverCoding/raw/main/BlogDrafts/3-LessonsFromUseGoogleSheetsZoomToDiscussMoreFlexibleSustainableColoradoRiverOperations.docx</w:t>
-        </w:r>
-      </w:hyperlink>
+      <w:bookmarkStart w:id="0" w:name="_GoBack"/>
+      <w:bookmarkEnd w:id="0"/>
+      <w:r>
+        <w:fldChar w:fldCharType="begin"/>
+      </w:r>
+      <w:r>
+        <w:instrText xml:space="preserve"> HYPERLINK "</w:instrText>
+      </w:r>
+      <w:r>
+        <w:instrText>https://github.com/dzeke/ColoradoRiverCoding/raw/main/BlogDrafts/3-LessonsUseGoogleSheetsZoomToDiscussMoreFlexibleSustainableColoradoRiverOperations.docx</w:instrText>
+      </w:r>
+      <w:r>
+        <w:instrText xml:space="preserve">" </w:instrText>
+      </w:r>
+      <w:r>
+        <w:fldChar w:fldCharType="separate"/>
+      </w:r>
+      <w:r>
+        <w:rPr>
+          <w:rStyle w:val="Hyperlink"/>
+        </w:rPr>
+        <w:t>https://github.com/dzeke/ColoradoRiverCoding/raw/main/BlogDrafts/3-LessonsUseGoogleSheetsZoomToDiscussMoreFlexibleSustainableColoradoRiverOperations.docx</w:t>
+      </w:r>
+      <w:r>
+        <w:fldChar w:fldCharType="end"/>
+      </w:r>
       <w:r>
         <w:t>.</w:t>
       </w:r>
       <w:r>
         <w:t xml:space="preserve"> </w:t>
       </w:r>
-      <w:bookmarkStart w:id="0" w:name="_GoBack"/>
-      <w:bookmarkEnd w:id="0"/>
     </w:p>
     <w:p/>
     <w:sectPr>
-      <w:headerReference w:type="default" r:id="rId8"/>
-      <w:footerReference w:type="default" r:id="rId9"/>
+      <w:headerReference w:type="default" r:id="rId7"/>
+      <w:footerReference w:type="default" r:id="rId8"/>
       <w:pgSz w:w="12240" w:h="15840"/>
       <w:pgMar w:top="1440" w:right="1440" w:bottom="1440" w:left="1440" w:header="720" w:footer="720" w:gutter="0"/>
       <w:lnNumType w:countBy="1" w:restart="continuous"/>

</xml_diff>